<commit_message>
feat: automatic drive upload on update and download links
</commit_message>
<xml_diff>
--- a/market_report.docx
+++ b/market_report.docx
@@ -12,7 +12,7 @@
     </w:p>
     <w:p>
       <w:r>
-        <w:t>Generated: 2025-02-11 16:50</w:t>
+        <w:t>Generated: 2025-02-11 18:05</w:t>
       </w:r>
     </w:p>
     <w:p>
@@ -25,12 +25,12 @@
     </w:p>
     <w:p>
       <w:r>
-        <w:t>Total Market Cap: $9,433,132,319.91</w:t>
+        <w:t>Total Market Cap: $9,490,989,624.88</w:t>
       </w:r>
     </w:p>
     <w:p>
       <w:r>
-        <w:t>24h Volume: $22,672,008,357,458.51</w:t>
+        <w:t>24h Volume: $23,657,869,021,964.33</w:t>
       </w:r>
     </w:p>
     <w:p>
@@ -53,11 +53,11 @@
         <w:br/>
       </w:r>
       <w:r>
-        <w:t>Market Cap: $1,491,275,987.83</w:t>
+        <w:t>Market Cap: $1,493,445,441.36</w:t>
         <w:br/>
       </w:r>
       <w:r>
-        <w:t>Price: $98,015.90</w:t>
+        <w:t>Price: $97,723.44</w:t>
       </w:r>
     </w:p>
     <w:p>
@@ -72,11 +72,11 @@
         <w:br/>
       </w:r>
       <w:r>
-        <w:t>Market Cap: $998,297,127.11</w:t>
+        <w:t>Market Cap: $997,614,352.49</w:t>
         <w:br/>
       </w:r>
       <w:r>
-        <w:t>Price: $2,698.38</w:t>
+        <w:t>Price: $2,685.93</w:t>
       </w:r>
     </w:p>
     <w:p>
@@ -91,7 +91,7 @@
         <w:br/>
       </w:r>
       <w:r>
-        <w:t>Market Cap: $865,921,274.10</w:t>
+        <w:t>Market Cap: $902,809,385.91</w:t>
         <w:br/>
       </w:r>
       <w:r>
@@ -110,11 +110,11 @@
         <w:br/>
       </w:r>
       <w:r>
-        <w:t>Market Cap: $849,362,666.07</w:t>
+        <w:t>Market Cap: $857,313,077.70</w:t>
         <w:br/>
       </w:r>
       <w:r>
-        <w:t>Price: $202.63</w:t>
+        <w:t>Price: $201.89</w:t>
       </w:r>
     </w:p>
     <w:p>
@@ -129,7 +129,7 @@
         <w:br/>
       </w:r>
       <w:r>
-        <w:t>Market Cap: $502,541,833.30</w:t>
+        <w:t>Market Cap: $511,622,726.76</w:t>
         <w:br/>
       </w:r>
       <w:r>
@@ -146,7 +146,7 @@
     </w:p>
     <w:p>
       <w:r>
-        <w:t>Average Price: $2,050.11</w:t>
+        <w:t>Average Price: $2,043.88</w:t>
       </w:r>
     </w:p>
     <w:p>
@@ -156,7 +156,7 @@
     </w:p>
     <w:p>
       <w:r>
-        <w:t>Highest Price: $98,015.90</w:t>
+        <w:t>Highest Price: $97,723.44</w:t>
       </w:r>
     </w:p>
     <w:p>
@@ -174,17 +174,17 @@
     </w:p>
     <w:p>
       <w:r>
-        <w:t>Highest Gainer: 1000CHEMS (1000CHEEMS) with +52.10%</w:t>
+        <w:t>Highest Gainer: 1000CHEMS (1000CHEEMS) with +61.69%</w:t>
       </w:r>
     </w:p>
     <w:p>
       <w:r>
-        <w:t>Biggest Decliner: MANTRA (OM) with -3.25%</w:t>
+        <w:t>Biggest Decliner: MANTRA (OM) with -2.90%</w:t>
       </w:r>
     </w:p>
     <w:p>
       <w:r>
-        <w:t>Average 24h Change: +9.01%</w:t>
+        <w:t>Average 24h Change: +9.53%</w:t>
       </w:r>
     </w:p>
     <w:p>
@@ -197,12 +197,12 @@
     </w:p>
     <w:p>
       <w:r>
-        <w:t>Coins Up: 45</w:t>
+        <w:t>Coins Up: 42</w:t>
       </w:r>
     </w:p>
     <w:p>
       <w:r>
-        <w:t>Coins Down: 5</w:t>
+        <w:t>Coins Down: 8</w:t>
       </w:r>
     </w:p>
     <w:p>

</xml_diff>